<commit_message>
mean sqaured error attempt
</commit_message>
<xml_diff>
--- a/report.docx
+++ b/report.docx
@@ -59,61 +59,237 @@
       </w:r>
     </w:p>
     <w:p>
-      <w:r>
+      <w:pPr>
+        <w:rPr>
+          <w:b/>
+          <w:bCs/>
+        </w:rPr>
+      </w:pPr>
+      <w:r>
+        <w:rPr>
+          <w:b/>
+          <w:bCs/>
+        </w:rPr>
         <w:t>The language used (and why you chose it); What libraries you have used.</w:t>
       </w:r>
     </w:p>
     <w:p/>
     <w:p>
       <w:r>
+        <w:t xml:space="preserve">I used java, as it allowed me to use OOP to break the program into functional sections, which made debugging it much easier. </w:t>
+      </w:r>
+    </w:p>
+    <w:p/>
+    <w:p>
+      <w:r>
+        <w:t>Libraries used:</w:t>
+      </w:r>
+    </w:p>
+    <w:p>
+      <w:proofErr w:type="spellStart"/>
+      <w:r>
+        <w:t>FileNotFoundException</w:t>
+      </w:r>
+      <w:proofErr w:type="spellEnd"/>
+      <w:r>
+        <w:t xml:space="preserve"> - </w:t>
+      </w:r>
+      <w:r>
+        <w:t>Signals that an attempt to open the file denoted by a specified pathname has failed</w:t>
+      </w:r>
+      <w:r>
+        <w:t>, which allows me to see where I have made a mistake, instead of the code simply crashing.</w:t>
+      </w:r>
+    </w:p>
+    <w:p/>
+    <w:p>
+      <w:r>
+        <w:t>Random</w:t>
+      </w:r>
+      <w:r>
+        <w:t xml:space="preserve"> – generates random values, allowing me to start from many points in the weight space to find the global minima of the error function.</w:t>
+      </w:r>
+    </w:p>
+    <w:p>
+      <w:pPr>
+        <w:ind w:left="720" w:hanging="720"/>
+      </w:pPr>
+      <w:r>
+        <w:t>Scanner</w:t>
+      </w:r>
+      <w:r>
+        <w:t xml:space="preserve"> – </w:t>
+      </w:r>
+    </w:p>
+    <w:p>
+      <w:r>
+        <w:t>File</w:t>
+      </w:r>
+      <w:r>
+        <w:t xml:space="preserve"> - </w:t>
+      </w:r>
+      <w:r>
+        <w:t>allows me to read from the excel file</w:t>
+      </w:r>
+    </w:p>
+    <w:p>
+      <w:proofErr w:type="spellStart"/>
+      <w:r>
+        <w:t>ArrayList</w:t>
+      </w:r>
+      <w:proofErr w:type="spellEnd"/>
+      <w:r>
+        <w:t xml:space="preserve"> – allows me to make a new</w:t>
+      </w:r>
+    </w:p>
+    <w:p>
+      <w:r>
+        <w:t>List</w:t>
+      </w:r>
+      <w:r>
+        <w:t xml:space="preserve"> – data structure </w:t>
+      </w:r>
+      <w:proofErr w:type="gramStart"/>
+      <w:r>
+        <w:t>…..</w:t>
+      </w:r>
+      <w:proofErr w:type="gramEnd"/>
+    </w:p>
+    <w:p/>
+    <w:p/>
+    <w:p/>
+    <w:p>
+      <w:pPr>
+        <w:rPr>
+          <w:b/>
+          <w:bCs/>
+        </w:rPr>
+      </w:pPr>
+      <w:r>
+        <w:rPr>
+          <w:b/>
+          <w:bCs/>
+        </w:rPr>
         <w:t xml:space="preserve">How you implemented it – </w:t>
       </w:r>
       <w:proofErr w:type="gramStart"/>
       <w:r>
+        <w:rPr>
+          <w:b/>
+          <w:bCs/>
+        </w:rPr>
         <w:t>e.g.</w:t>
       </w:r>
       <w:proofErr w:type="gramEnd"/>
       <w:r>
+        <w:rPr>
+          <w:b/>
+          <w:bCs/>
+        </w:rPr>
         <w:t xml:space="preserve"> OO approach with an MLP class and what methods it has, how the data are stored/structured, etc. </w:t>
       </w:r>
     </w:p>
-    <w:p/>
-    <w:p>
-      <w:r>
+    <w:p>
+      <w:pPr>
+        <w:rPr>
+          <w:b/>
+          <w:bCs/>
+        </w:rPr>
+      </w:pPr>
+    </w:p>
+    <w:p>
+      <w:pPr>
+        <w:rPr>
+          <w:b/>
+          <w:bCs/>
+        </w:rPr>
+      </w:pPr>
+      <w:r>
+        <w:rPr>
+          <w:b/>
+          <w:bCs/>
+        </w:rPr>
         <w:t xml:space="preserve">The MLP algorithm – what additions did you make – </w:t>
       </w:r>
       <w:proofErr w:type="gramStart"/>
       <w:r>
+        <w:rPr>
+          <w:b/>
+          <w:bCs/>
+        </w:rPr>
         <w:t>e.g.</w:t>
       </w:r>
       <w:proofErr w:type="gramEnd"/>
       <w:r>
+        <w:rPr>
+          <w:b/>
+          <w:bCs/>
+        </w:rPr>
         <w:t xml:space="preserve"> momentum, annealing, bold driver. Did you try different transfer functions? Alternative training algorithms – </w:t>
       </w:r>
       <w:proofErr w:type="gramStart"/>
       <w:r>
+        <w:rPr>
+          <w:b/>
+          <w:bCs/>
+        </w:rPr>
         <w:t>e.g.</w:t>
       </w:r>
       <w:proofErr w:type="gramEnd"/>
       <w:r>
+        <w:rPr>
+          <w:b/>
+          <w:bCs/>
+        </w:rPr>
         <w:t xml:space="preserve"> conjugate gradients?</w:t>
       </w:r>
     </w:p>
-    <w:p/>
-    <w:p>
-      <w:r>
+    <w:p>
+      <w:pPr>
+        <w:rPr>
+          <w:b/>
+          <w:bCs/>
+        </w:rPr>
+      </w:pPr>
+    </w:p>
+    <w:p>
+      <w:pPr>
+        <w:rPr>
+          <w:b/>
+          <w:bCs/>
+        </w:rPr>
+      </w:pPr>
+      <w:r>
+        <w:rPr>
+          <w:b/>
+          <w:bCs/>
+        </w:rPr>
         <w:t>Are there limits on your code (</w:t>
       </w:r>
       <w:proofErr w:type="gramStart"/>
       <w:r>
+        <w:rPr>
+          <w:b/>
+          <w:bCs/>
+        </w:rPr>
         <w:t>e.g.</w:t>
       </w:r>
       <w:proofErr w:type="gramEnd"/>
       <w:r>
+        <w:rPr>
+          <w:b/>
+          <w:bCs/>
+        </w:rPr>
         <w:t xml:space="preserve"> have things been hard-coded or can it create any MLP with any number of inputs, hidden layers, outputs, etc). </w:t>
       </w:r>
     </w:p>
     <w:p/>
+    <w:p>
+      <w:r>
+        <w:t>Can have any amount of hidden layer nodes, but only 1 hidden layer and 1 output</w:t>
+      </w:r>
+    </w:p>
+    <w:p/>
     <w:p/>
     <w:p>
       <w:pPr>
@@ -213,6 +389,7 @@
     </w:p>
     <w:p>
       <w:r>
+        <w:lastRenderedPageBreak/>
         <w:t>Avoid hard-coding things. In other words, don’t write the program for the given data set. It should be easily modifiable for other data sets, different numbers of inputs, different numbers of hidden nodes, etc.</w:t>
       </w:r>
     </w:p>
@@ -244,7 +421,6 @@
     </w:p>
     <w:p>
       <w:r>
-        <w:lastRenderedPageBreak/>
         <w:t>Make sure you highlight (</w:t>
       </w:r>
       <w:proofErr w:type="gramStart"/>

</xml_diff>